<commit_message>
before dinner. sample calculation added
</commit_message>
<xml_diff>
--- a/Write-up/EE LaTeX.docx
+++ b/Write-up/EE LaTeX.docx
@@ -55,21 +55,25 @@
           <w:p>
             <w:pPr>
               <w:spacing w:line="240" w:lineRule="auto"/>
-              <w:rPr/>
+              <w:rPr>
+                <w:rFonts w:ascii="Roboto" w:cs="Roboto" w:eastAsia="Roboto" w:hAnsi="Roboto"/>
+                <w:sz w:val="24"/>
+                <w:szCs w:val="24"/>
+              </w:rPr>
             </w:pPr>
             <w:hyperlink r:id="rId6">
               <w:r>
                 <w:rPr/>
                 <w:drawing>
                   <wp:inline distB="19050" distT="19050" distL="19050" distR="19050">
-                    <wp:extent cx="3467100" cy="698500"/>
+                    <wp:extent cx="5715000" cy="825500"/>
                     <wp:effectExtent b="0" l="0" r="0" t="0"/>
-                    <wp:docPr id="1" name="image6.png"/>
+                    <wp:docPr id="6" name="image4.png"/>
                     <a:graphic>
                       <a:graphicData uri="http://schemas.openxmlformats.org/drawingml/2006/picture">
                         <pic:pic>
                           <pic:nvPicPr>
-                            <pic:cNvPr id="0" name="image6.png"/>
+                            <pic:cNvPr id="0" name="image4.png"/>
                             <pic:cNvPicPr preferRelativeResize="0"/>
                           </pic:nvPicPr>
                           <pic:blipFill>
@@ -82,7 +86,7 @@
                           <pic:spPr>
                             <a:xfrm>
                               <a:off x="0" y="0"/>
-                              <a:ext cx="3467100" cy="698500"/>
+                              <a:ext cx="5715000" cy="825500"/>
                             </a:xfrm>
                             <a:prstGeom prst="rect"/>
                             <a:ln/>
@@ -103,13 +107,39 @@
           <w:p>
             <w:pPr>
               <w:spacing w:line="240" w:lineRule="auto"/>
-              <w:rPr/>
-            </w:pPr>
-            <w:r>
-              <w:rPr>
-                <w:rtl w:val="0"/>
-              </w:rPr>
-              <w:t xml:space="preserve">$$\begin{bmatrix}The\\brown\\fox\\jumps\end{bmatrix}\xrightarrow[tokenizer]{}\begin{bmatrix}\begin{bmatrix} 0.21 &amp; -1.03 &amp; 0.87 &amp; 0.58 &amp; -0.76 \end{bmatrix} \\ \begin{bmatrix} -0.45 &amp; 0.92 &amp; -0.23 &amp; 1.12 &amp; 0.09 \end{bmatrix} \\ \begin{bmatrix} 0.98 &amp; -0.14 &amp; 0.45 &amp; -0.88 &amp; 0.63 \end{bmatrix} \\ \begin{bmatrix} -0.67 &amp; 0.73 &amp; 0.36 &amp; 0.21 &amp; -0.47 \end{bmatrix}\end{bmatrix}$$ </w:t>
+              <w:rPr>
+                <w:rFonts w:ascii="Roboto" w:cs="Roboto" w:eastAsia="Roboto" w:hAnsi="Roboto"/>
+                <w:sz w:val="24"/>
+                <w:szCs w:val="24"/>
+              </w:rPr>
+            </w:pPr>
+            <w:r>
+              <w:rPr>
+                <w:rtl w:val="0"/>
+              </w:rPr>
+            </w:r>
+          </w:p>
+          <w:p>
+            <w:pPr>
+              <w:spacing w:line="240" w:lineRule="auto"/>
+              <w:rPr/>
+            </w:pPr>
+            <w:r>
+              <w:rPr>
+                <w:rtl w:val="0"/>
+              </w:rPr>
+              <w:t xml:space="preserve">$$\begin{bmatrix}The\\brown\\fox\\jumps\end{bmatrix}\xrightarrow[tokenizer]{}\begin{bmatrix}101\\2078\\513\\778\end{bmatrix}\xrightarrow[layer]{embedding}\begin{bmatrix}\begin{bmatrix}\phantom{-}0.21&amp;-1.03&amp;\phantom{-}0.87&amp;\phantom{-}0.58&amp;-0.76\end{bmatrix}\\\begin{bmatrix}-0.45&amp;\phantom{-}0.92&amp;-0.23&amp;\phantom{-}1.12&amp;\phantom{-}0.09\end{bmatrix}\\\begin{bmatrix}\phantom{-}0.98&amp;-0.14&amp;\phantom{-}0.45&amp;-0.88&amp;\phantom{-}0.63\end{bmatrix}\\\begin{bmatrix}-0.67&amp;\phantom{-}0.73&amp;\phantom{-}0.36&amp;\phantom{-}0.21&amp;-0.47\end{bmatrix}\end{bmatrix}$$</w:t>
+            </w:r>
+          </w:p>
+          <w:p>
+            <w:pPr>
+              <w:spacing w:line="240" w:lineRule="auto"/>
+              <w:rPr/>
+            </w:pPr>
+            <w:r>
+              <w:rPr>
+                <w:rtl w:val="0"/>
+              </w:rPr>
             </w:r>
           </w:p>
         </w:tc>
@@ -171,12 +201,12 @@
                   <wp:inline distB="19050" distT="19050" distL="19050" distR="19050">
                     <wp:extent cx="4762500" cy="698500"/>
                     <wp:effectExtent b="0" l="0" r="0" t="0"/>
-                    <wp:docPr id="6" name="image5.png"/>
+                    <wp:docPr id="4" name="image3.png"/>
                     <a:graphic>
                       <a:graphicData uri="http://schemas.openxmlformats.org/drawingml/2006/picture">
                         <pic:pic>
                           <pic:nvPicPr>
-                            <pic:cNvPr id="0" name="image5.png"/>
+                            <pic:cNvPr id="0" name="image3.png"/>
                             <pic:cNvPicPr preferRelativeResize="0"/>
                           </pic:nvPicPr>
                           <pic:blipFill>
@@ -249,12 +279,12 @@
                   <wp:inline distB="19050" distT="19050" distL="19050" distR="19050">
                     <wp:extent cx="5118100" cy="1028700"/>
                     <wp:effectExtent b="0" l="0" r="0" t="0"/>
-                    <wp:docPr id="3" name="image4.png"/>
+                    <wp:docPr id="1" name="image7.png"/>
                     <a:graphic>
                       <a:graphicData uri="http://schemas.openxmlformats.org/drawingml/2006/picture">
                         <pic:pic>
                           <pic:nvPicPr>
-                            <pic:cNvPr id="0" name="image4.png"/>
+                            <pic:cNvPr id="0" name="image7.png"/>
                             <pic:cNvPicPr preferRelativeResize="0"/>
                           </pic:nvPicPr>
                           <pic:blipFill>
@@ -349,72 +379,19 @@
               <w:spacing w:line="240" w:lineRule="auto"/>
               <w:rPr/>
             </w:pPr>
-            <w:r>
-              <w:rPr>
-                <w:rtl w:val="0"/>
-              </w:rPr>
-              <w:t xml:space="preserve">\[=\begin{bmatrix}\begin{bmatrix}0.000&amp;1.000&amp;0.000&amp;1.000&amp;0.000\end{bmatrix}\\\begin{bmatrix}0.841&amp;1.000&amp;0.001&amp;1.000&amp;0.000\end{bmatrix}\\\begin{bmatrix}0.909&amp;0.999&amp;0.001&amp;1.000&amp;0.000\end{bmatrix}\\\begin{bmatrix}0.141&amp;0.997&amp;0.002&amp;1.000&amp;0.000\end{bmatrix}\end{bmatrix}(3\:d.p.)\]</w:t>
-            </w:r>
-          </w:p>
-          <w:p>
-            <w:pPr>
-              <w:spacing w:line="240" w:lineRule="auto"/>
-              <w:rPr/>
-            </w:pPr>
-            <w:r>
-              <w:rPr>
-                <w:rtl w:val="0"/>
-              </w:rPr>
-              <w:t xml:space="preserve">$$=\begin{bmatrix}\begin{bmatrix}0.000&amp;1.000&amp;0.000&amp;1.000&amp;0.000\end{bmatrix}\\\begin{bmatrix}0.841&amp;1.000&amp;0.001&amp;1.000&amp;0.000\end{bmatrix}\\\begin{bmatrix}0.909&amp;0.999&amp;0.001&amp;1.000&amp;0.000\end{bmatrix}\\\begin{bmatrix}0.141&amp;0.997&amp;0.002&amp;1.000&amp;0.000\end{bmatrix}\end{bmatrix}(3\:d.p.)$$</w:t>
-            </w:r>
-          </w:p>
-          <w:p>
-            <w:pPr>
-              <w:spacing w:line="240" w:lineRule="auto"/>
-              <w:rPr/>
-            </w:pPr>
-            <w:r>
-              <w:rPr>
-                <w:rtl w:val="0"/>
-              </w:rPr>
-            </w:r>
-          </w:p>
-        </w:tc>
-      </w:tr>
-      <w:tr>
-        <w:trPr>
-          <w:cantSplit w:val="0"/>
-          <w:tblHeader w:val="0"/>
-        </w:trPr>
-        <w:tc>
-          <w:tcPr>
-            <w:shd w:fill="auto" w:val="clear"/>
-            <w:tcMar>
-              <w:top w:w="100.0" w:type="dxa"/>
-              <w:left w:w="100.0" w:type="dxa"/>
-              <w:bottom w:w="100.0" w:type="dxa"/>
-              <w:right w:w="100.0" w:type="dxa"/>
-            </w:tcMar>
-            <w:vAlign w:val="top"/>
-          </w:tcPr>
-          <w:p>
-            <w:pPr>
-              <w:spacing w:line="240" w:lineRule="auto"/>
-              <w:rPr/>
-            </w:pPr>
             <w:hyperlink r:id="rId12">
               <w:r>
                 <w:rPr/>
                 <w:drawing>
                   <wp:inline distB="19050" distT="19050" distL="19050" distR="19050">
-                    <wp:extent cx="4889500" cy="685800"/>
+                    <wp:extent cx="3048000" cy="698500"/>
                     <wp:effectExtent b="0" l="0" r="0" t="0"/>
-                    <wp:docPr id="4" name="image3.png"/>
+                    <wp:docPr id="7" name="image5.png"/>
                     <a:graphic>
                       <a:graphicData uri="http://schemas.openxmlformats.org/drawingml/2006/picture">
                         <pic:pic>
                           <pic:nvPicPr>
-                            <pic:cNvPr id="0" name="image3.png"/>
+                            <pic:cNvPr id="0" name="image5.png"/>
                             <pic:cNvPicPr preferRelativeResize="0"/>
                           </pic:nvPicPr>
                           <pic:blipFill>
@@ -427,7 +404,7 @@
                           <pic:spPr>
                             <a:xfrm>
                               <a:off x="0" y="0"/>
-                              <a:ext cx="4889500" cy="685800"/>
+                              <a:ext cx="3048000" cy="698500"/>
                             </a:xfrm>
                             <a:prstGeom prst="rect"/>
                             <a:ln/>
@@ -450,19 +427,60 @@
               <w:spacing w:line="240" w:lineRule="auto"/>
               <w:rPr/>
             </w:pPr>
+            <w:r>
+              <w:rPr>
+                <w:rtl w:val="0"/>
+              </w:rPr>
+              <w:t xml:space="preserve">$$=\begin{bmatrix}\begin{bmatrix}0.000&amp;1.000&amp;0.000&amp;1.000&amp;0.000\end{bmatrix}\\\begin{bmatrix}0.841&amp;1.000&amp;0.001&amp;1.000&amp;0.000\end{bmatrix}\\\begin{bmatrix}0.909&amp;0.999&amp;0.001&amp;1.000&amp;0.000\end{bmatrix}\\\begin{bmatrix}0.141&amp;0.997&amp;0.002&amp;1.000&amp;0.000\end{bmatrix}\end{bmatrix}(3\:d.p.)$$</w:t>
+            </w:r>
+          </w:p>
+          <w:p>
+            <w:pPr>
+              <w:spacing w:line="240" w:lineRule="auto"/>
+              <w:rPr/>
+            </w:pPr>
+            <w:r>
+              <w:rPr>
+                <w:rtl w:val="0"/>
+              </w:rPr>
+            </w:r>
+          </w:p>
+        </w:tc>
+      </w:tr>
+      <w:tr>
+        <w:trPr>
+          <w:cantSplit w:val="0"/>
+          <w:tblHeader w:val="0"/>
+        </w:trPr>
+        <w:tc>
+          <w:tcPr>
+            <w:shd w:fill="auto" w:val="clear"/>
+            <w:tcMar>
+              <w:top w:w="100.0" w:type="dxa"/>
+              <w:left w:w="100.0" w:type="dxa"/>
+              <w:bottom w:w="100.0" w:type="dxa"/>
+              <w:right w:w="100.0" w:type="dxa"/>
+            </w:tcMar>
+            <w:vAlign w:val="top"/>
+          </w:tcPr>
+          <w:p>
+            <w:pPr>
+              <w:spacing w:line="240" w:lineRule="auto"/>
+              <w:rPr/>
+            </w:pPr>
             <w:hyperlink r:id="rId14">
               <w:r>
                 <w:rPr/>
                 <w:drawing>
                   <wp:inline distB="19050" distT="19050" distL="19050" distR="19050">
-                    <wp:extent cx="2514600" cy="685800"/>
+                    <wp:extent cx="5829300" cy="800100"/>
                     <wp:effectExtent b="0" l="0" r="0" t="0"/>
-                    <wp:docPr id="2" name="image1.png"/>
+                    <wp:docPr id="5" name="image2.png"/>
                     <a:graphic>
                       <a:graphicData uri="http://schemas.openxmlformats.org/drawingml/2006/picture">
                         <pic:pic>
                           <pic:nvPicPr>
-                            <pic:cNvPr id="0" name="image1.png"/>
+                            <pic:cNvPr id="0" name="image2.png"/>
                             <pic:cNvPicPr preferRelativeResize="0"/>
                           </pic:nvPicPr>
                           <pic:blipFill>
@@ -475,7 +493,7 @@
                           <pic:spPr>
                             <a:xfrm>
                               <a:off x="0" y="0"/>
-                              <a:ext cx="2514600" cy="685800"/>
+                              <a:ext cx="5829300" cy="800100"/>
                             </a:xfrm>
                             <a:prstGeom prst="rect"/>
                             <a:ln/>
@@ -509,61 +527,19 @@
               <w:spacing w:line="240" w:lineRule="auto"/>
               <w:rPr/>
             </w:pPr>
-            <w:r>
-              <w:rPr>
-                <w:rtl w:val="0"/>
-              </w:rPr>
-              <w:t xml:space="preserve">$$\begin{bmatrix}0.000&amp;1.000&amp;0.000&amp;1.000&amp;0.000\\0.841&amp;1.000&amp;0.001&amp;1.000&amp;0.000\\0.909&amp;0.999&amp;0.001&amp;1.000&amp;0.000\\0.141&amp;0.997&amp;0.002&amp;1.000&amp;0.000\\\end{bmatrix}+\begin{bmatrix}0.21&amp;-1.03&amp;0.87&amp;0.58&amp;-0.76\\-0.45&amp;0.92&amp;-0.23&amp;1.12&amp;0.09\\0.98&amp;-0.14&amp;0.45&amp;-0.88&amp;0.63\\-0.67&amp;0.73&amp;0.36&amp;0.21&amp;-0.47\\\end{bmatrix}$$</w:t>
-            </w:r>
-          </w:p>
-          <w:p>
-            <w:pPr>
-              <w:spacing w:line="240" w:lineRule="auto"/>
-              <w:rPr/>
-            </w:pPr>
-            <w:r>
-              <w:rPr>
-                <w:rtl w:val="0"/>
-              </w:rPr>
-              <w:t xml:space="preserve">$$=\begin{bmatrix}0.21&amp;-0.03&amp;0.87&amp;1.58&amp;-0.76\\0.39&amp;1.92&amp;-0.23&amp;2.12&amp;0.09\\1.89&amp;0.86&amp;0.45&amp;0.12&amp;0.63\\-0.53&amp;1.73&amp;0.36&amp;1.21&amp;-0.47\\\end{bmatrix}$$</w:t>
-            </w:r>
-          </w:p>
-        </w:tc>
-      </w:tr>
-      <w:tr>
-        <w:trPr>
-          <w:cantSplit w:val="0"/>
-          <w:tblHeader w:val="0"/>
-        </w:trPr>
-        <w:tc>
-          <w:tcPr>
-            <w:shd w:fill="auto" w:val="clear"/>
-            <w:tcMar>
-              <w:top w:w="100.0" w:type="dxa"/>
-              <w:left w:w="100.0" w:type="dxa"/>
-              <w:bottom w:w="100.0" w:type="dxa"/>
-              <w:right w:w="100.0" w:type="dxa"/>
-            </w:tcMar>
-            <w:vAlign w:val="top"/>
-          </w:tcPr>
-          <w:p>
-            <w:pPr>
-              <w:spacing w:line="240" w:lineRule="auto"/>
-              <w:rPr/>
-            </w:pPr>
             <w:hyperlink r:id="rId16">
               <w:r>
                 <w:rPr/>
                 <w:drawing>
                   <wp:inline distB="19050" distT="19050" distL="19050" distR="19050">
-                    <wp:extent cx="5511800" cy="685800"/>
+                    <wp:extent cx="3200400" cy="825500"/>
                     <wp:effectExtent b="0" l="0" r="0" t="0"/>
-                    <wp:docPr id="5" name="image2.png"/>
+                    <wp:docPr id="2" name="image6.png"/>
                     <a:graphic>
                       <a:graphicData uri="http://schemas.openxmlformats.org/drawingml/2006/picture">
                         <pic:pic>
                           <pic:nvPicPr>
-                            <pic:cNvPr id="0" name="image2.png"/>
+                            <pic:cNvPr id="0" name="image6.png"/>
                             <pic:cNvPicPr preferRelativeResize="0"/>
                           </pic:nvPicPr>
                           <pic:blipFill>
@@ -576,7 +552,7 @@
                           <pic:spPr>
                             <a:xfrm>
                               <a:off x="0" y="0"/>
-                              <a:ext cx="5511800" cy="685800"/>
+                              <a:ext cx="3200400" cy="825500"/>
                             </a:xfrm>
                             <a:prstGeom prst="rect"/>
                             <a:ln/>
@@ -603,7 +579,141 @@
               <w:rPr>
                 <w:rtl w:val="0"/>
               </w:rPr>
-              <w:t xml:space="preserve">$$\begin{bmatrix}0.21&amp;-0.03&amp;0.87&amp;1.58&amp;-0.76\\0.39&amp;1.92&amp;-0.23&amp;2.12&amp;0.09\\1.89&amp;0.86&amp;0.45&amp;0.12&amp;0.63\\-0.53&amp;1.73&amp;0.36&amp;1.21&amp;-0.47\\\end{bmatrix}\xrightarrow[attention]{multi-head}\begin{bmatrix}0.18&amp;-0.02&amp;0.68&amp;1.37&amp;-0.66\\0.07&amp;0.18&amp;-0.02&amp;0.32&amp;0.01\\0.19&amp;0.05&amp;0.03&amp;0.12&amp;0.04\\-0.09&amp;0.31&amp;0.02&amp;0.23&amp;-0.06\end{bmatrix}$$</w:t>
+            </w:r>
+          </w:p>
+          <w:p>
+            <w:pPr>
+              <w:spacing w:line="240" w:lineRule="auto"/>
+              <w:rPr/>
+            </w:pPr>
+            <w:r>
+              <w:rPr>
+                <w:rtl w:val="0"/>
+              </w:rPr>
+            </w:r>
+          </w:p>
+          <w:p>
+            <w:pPr>
+              <w:spacing w:line="240" w:lineRule="auto"/>
+              <w:rPr/>
+            </w:pPr>
+            <w:r>
+              <w:rPr>
+                <w:rtl w:val="0"/>
+              </w:rPr>
+              <w:t xml:space="preserve">$$\begin{bmatrix}\begin{bmatrix}0.000&amp;1.000&amp;0.000&amp;1.000&amp;0.000\end{bmatrix}\\\begin{bmatrix}0.841&amp;1.000&amp;0.001&amp;1.000&amp;0.000\end{bmatrix}\\\begin{bmatrix}0.909&amp;0.999&amp;0.001&amp;1.000&amp;0.000\end{bmatrix}\\\begin{bmatrix}0.141&amp;0.997&amp;0.002&amp;1.000&amp;0.000\end{bmatrix}\end{bmatrix}+\begin{bmatrix}\begin{bmatrix}\phantom{-}0.21&amp;-1.03&amp;\phantom{-}0.87&amp;\phantom{-}0.58&amp;-0.76\end{bmatrix}\\\begin{bmatrix}-0.45&amp;\phantom{-}0.92&amp;-0.23&amp;\phantom{-}1.12&amp;\phantom{-}0.09\end{bmatrix}\\\begin{bmatrix}\phantom{-}0.98&amp;-0.14&amp;\phantom{-}0.45&amp;-0.88&amp;\phantom{-}0.63\end{bmatrix}\\\begin{bmatrix}-0.67&amp;\phantom{-}0.73&amp;\phantom{-}0.36&amp;\phantom{-}0.21&amp;-0.47\end{bmatrix}\end{bmatrix}$$</w:t>
+            </w:r>
+          </w:p>
+          <w:p>
+            <w:pPr>
+              <w:spacing w:line="240" w:lineRule="auto"/>
+              <w:rPr/>
+            </w:pPr>
+            <w:r>
+              <w:rPr>
+                <w:rtl w:val="0"/>
+              </w:rPr>
+              <w:t xml:space="preserve">$$=\begin{bmatrix}\begin{bmatrix}\phantom{-}0.21&amp;-0.03&amp;\phantom{-}0.87&amp;\phantom{-}1.58&amp;-0.76\end{bmatrix}\\\begin{bmatrix}\phantom{-}0.39&amp;\phantom{-}1.92&amp;-0.23&amp;\phantom{-}2.12&amp;\phantom{-}0.09\end{bmatrix}\\\begin{bmatrix}\phantom{-}1.89&amp;\phantom{-}0.86&amp;\phantom{-}0.45&amp;\phantom{-}0.12&amp;\phantom{-}0.63\end{bmatrix}\\\begin{bmatrix}-0.53&amp;\phantom{-}1.73&amp;\phantom{-}0.36&amp;\phantom{-}1.21&amp;-0.47\end{bmatrix}\end{bmatrix}$$</w:t>
+            </w:r>
+          </w:p>
+          <w:p>
+            <w:pPr>
+              <w:spacing w:line="240" w:lineRule="auto"/>
+              <w:rPr/>
+            </w:pPr>
+            <w:r>
+              <w:rPr>
+                <w:rtl w:val="0"/>
+              </w:rPr>
+            </w:r>
+          </w:p>
+        </w:tc>
+      </w:tr>
+      <w:tr>
+        <w:trPr>
+          <w:cantSplit w:val="0"/>
+          <w:tblHeader w:val="0"/>
+        </w:trPr>
+        <w:tc>
+          <w:tcPr>
+            <w:shd w:fill="auto" w:val="clear"/>
+            <w:tcMar>
+              <w:top w:w="100.0" w:type="dxa"/>
+              <w:left w:w="100.0" w:type="dxa"/>
+              <w:bottom w:w="100.0" w:type="dxa"/>
+              <w:right w:w="100.0" w:type="dxa"/>
+            </w:tcMar>
+            <w:vAlign w:val="top"/>
+          </w:tcPr>
+          <w:p>
+            <w:pPr>
+              <w:spacing w:line="240" w:lineRule="auto"/>
+              <w:rPr/>
+            </w:pPr>
+            <w:hyperlink r:id="rId18">
+              <w:r>
+                <w:rPr/>
+                <w:drawing>
+                  <wp:inline distB="19050" distT="19050" distL="19050" distR="19050">
+                    <wp:extent cx="5829300" cy="698500"/>
+                    <wp:effectExtent b="0" l="0" r="0" t="0"/>
+                    <wp:docPr id="3" name="image1.png"/>
+                    <a:graphic>
+                      <a:graphicData uri="http://schemas.openxmlformats.org/drawingml/2006/picture">
+                        <pic:pic>
+                          <pic:nvPicPr>
+                            <pic:cNvPr id="0" name="image1.png"/>
+                            <pic:cNvPicPr preferRelativeResize="0"/>
+                          </pic:nvPicPr>
+                          <pic:blipFill>
+                            <a:blip r:embed="rId19"/>
+                            <a:srcRect b="0" l="0" r="0" t="0"/>
+                            <a:stretch>
+                              <a:fillRect/>
+                            </a:stretch>
+                          </pic:blipFill>
+                          <pic:spPr>
+                            <a:xfrm>
+                              <a:off x="0" y="0"/>
+                              <a:ext cx="5829300" cy="698500"/>
+                            </a:xfrm>
+                            <a:prstGeom prst="rect"/>
+                            <a:ln/>
+                          </pic:spPr>
+                        </pic:pic>
+                      </a:graphicData>
+                    </a:graphic>
+                  </wp:inline>
+                </w:drawing>
+              </w:r>
+            </w:hyperlink>
+            <w:r>
+              <w:rPr>
+                <w:rtl w:val="0"/>
+              </w:rPr>
+            </w:r>
+          </w:p>
+          <w:p>
+            <w:pPr>
+              <w:spacing w:line="240" w:lineRule="auto"/>
+              <w:rPr/>
+            </w:pPr>
+            <w:r>
+              <w:rPr>
+                <w:rtl w:val="0"/>
+              </w:rPr>
+            </w:r>
+          </w:p>
+          <w:p>
+            <w:pPr>
+              <w:spacing w:line="240" w:lineRule="auto"/>
+              <w:rPr/>
+            </w:pPr>
+            <w:r>
+              <w:rPr>
+                <w:rtl w:val="0"/>
+              </w:rPr>
+              <w:t xml:space="preserve">$$ \begin{bmatrix} \begin{bmatrix} \phantom{-}0.21 &amp; -0.03 &amp; \phantom{-}0.87 &amp; \phantom{-}1.58 &amp; -0.76 \end{bmatrix} \\ \begin{bmatrix} \phantom{-}0.39 &amp; \phantom{-}1.92 &amp; -0.23 &amp; \phantom{-}2.12 &amp; \phantom{-}0.09 \end{bmatrix} \\ \begin{bmatrix} \phantom{-}1.89 &amp; \phantom{-}0.86 &amp; \phantom{-}0.45 &amp; \phantom{-}0.12 &amp; \phantom{-}0.63 \end{bmatrix} \\ \begin{bmatrix} -0.53 &amp; \phantom{-}1.73 &amp; \phantom{-}0.36 &amp; \phantom{-}1.21 &amp; -0.47 \end{bmatrix} \end{bmatrix} \xrightarrow[\text{multi-head}]{\text{attention}} \begin{bmatrix} \begin{bmatrix} \phantom{-}0.18 &amp; -0.02 &amp; \phantom{-}0.68 &amp; \phantom{-}1.37 &amp; -0.66 \end{bmatrix} \\ \begin{bmatrix} \phantom{-}0.07 &amp; \phantom{-}0.18 &amp; -0.02 &amp; \phantom{-}0.32 &amp; \phantom{-}0.01 \end{bmatrix} \\ \begin{bmatrix} \phantom{-}0.19 &amp; \phantom{-}0.05 &amp; \phantom{-}0.03 &amp; \phantom{-}0.12 &amp; \phantom{-}0.04 \end{bmatrix} \\ \begin{bmatrix} -0.09 &amp; \phantom{-}0.31 &amp; \phantom{-}0.02 &amp; \phantom{-}0.23 &amp; -0.06 \end{bmatrix} \end{bmatrix} $$</w:t>
             </w:r>
           </w:p>
         </w:tc>

</xml_diff>

<commit_message>
finishing up section about internal covariate shift LN
</commit_message>
<xml_diff>
--- a/Write-up/EE LaTeX.docx
+++ b/Write-up/EE LaTeX.docx
@@ -68,12 +68,12 @@
                   <wp:inline distB="19050" distT="19050" distL="19050" distR="19050">
                     <wp:extent cx="5715000" cy="825500"/>
                     <wp:effectExtent b="0" l="0" r="0" t="0"/>
-                    <wp:docPr id="6" name="image4.png"/>
+                    <wp:docPr id="10" name="image6.png"/>
                     <a:graphic>
                       <a:graphicData uri="http://schemas.openxmlformats.org/drawingml/2006/picture">
                         <pic:pic>
                           <pic:nvPicPr>
-                            <pic:cNvPr id="0" name="image4.png"/>
+                            <pic:cNvPr id="0" name="image6.png"/>
                             <pic:cNvPicPr preferRelativeResize="0"/>
                           </pic:nvPicPr>
                           <pic:blipFill>
@@ -201,12 +201,12 @@
                   <wp:inline distB="19050" distT="19050" distL="19050" distR="19050">
                     <wp:extent cx="4762500" cy="698500"/>
                     <wp:effectExtent b="0" l="0" r="0" t="0"/>
-                    <wp:docPr id="4" name="image3.png"/>
+                    <wp:docPr id="3" name="image10.png"/>
                     <a:graphic>
                       <a:graphicData uri="http://schemas.openxmlformats.org/drawingml/2006/picture">
                         <pic:pic>
                           <pic:nvPicPr>
-                            <pic:cNvPr id="0" name="image3.png"/>
+                            <pic:cNvPr id="0" name="image10.png"/>
                             <pic:cNvPicPr preferRelativeResize="0"/>
                           </pic:nvPicPr>
                           <pic:blipFill>
@@ -279,12 +279,12 @@
                   <wp:inline distB="19050" distT="19050" distL="19050" distR="19050">
                     <wp:extent cx="5118100" cy="1028700"/>
                     <wp:effectExtent b="0" l="0" r="0" t="0"/>
-                    <wp:docPr id="1" name="image7.png"/>
+                    <wp:docPr id="6" name="image13.png"/>
                     <a:graphic>
                       <a:graphicData uri="http://schemas.openxmlformats.org/drawingml/2006/picture">
                         <pic:pic>
                           <pic:nvPicPr>
-                            <pic:cNvPr id="0" name="image7.png"/>
+                            <pic:cNvPr id="0" name="image13.png"/>
                             <pic:cNvPicPr preferRelativeResize="0"/>
                           </pic:nvPicPr>
                           <pic:blipFill>
@@ -386,12 +386,12 @@
                   <wp:inline distB="19050" distT="19050" distL="19050" distR="19050">
                     <wp:extent cx="3048000" cy="698500"/>
                     <wp:effectExtent b="0" l="0" r="0" t="0"/>
-                    <wp:docPr id="7" name="image5.png"/>
+                    <wp:docPr id="12" name="image11.png"/>
                     <a:graphic>
                       <a:graphicData uri="http://schemas.openxmlformats.org/drawingml/2006/picture">
                         <pic:pic>
                           <pic:nvPicPr>
-                            <pic:cNvPr id="0" name="image5.png"/>
+                            <pic:cNvPr id="0" name="image11.png"/>
                             <pic:cNvPicPr preferRelativeResize="0"/>
                           </pic:nvPicPr>
                           <pic:blipFill>
@@ -475,12 +475,12 @@
                   <wp:inline distB="19050" distT="19050" distL="19050" distR="19050">
                     <wp:extent cx="5829300" cy="800100"/>
                     <wp:effectExtent b="0" l="0" r="0" t="0"/>
-                    <wp:docPr id="5" name="image2.png"/>
+                    <wp:docPr id="9" name="image8.png"/>
                     <a:graphic>
                       <a:graphicData uri="http://schemas.openxmlformats.org/drawingml/2006/picture">
                         <pic:pic>
                           <pic:nvPicPr>
-                            <pic:cNvPr id="0" name="image2.png"/>
+                            <pic:cNvPr id="0" name="image8.png"/>
                             <pic:cNvPicPr preferRelativeResize="0"/>
                           </pic:nvPicPr>
                           <pic:blipFill>
@@ -534,12 +534,12 @@
                   <wp:inline distB="19050" distT="19050" distL="19050" distR="19050">
                     <wp:extent cx="3200400" cy="825500"/>
                     <wp:effectExtent b="0" l="0" r="0" t="0"/>
-                    <wp:docPr id="2" name="image6.png"/>
+                    <wp:docPr id="7" name="image12.png"/>
                     <a:graphic>
                       <a:graphicData uri="http://schemas.openxmlformats.org/drawingml/2006/picture">
                         <pic:pic>
                           <pic:nvPicPr>
-                            <pic:cNvPr id="0" name="image6.png"/>
+                            <pic:cNvPr id="0" name="image12.png"/>
                             <pic:cNvPicPr preferRelativeResize="0"/>
                           </pic:nvPicPr>
                           <pic:blipFill>
@@ -657,12 +657,12 @@
                   <wp:inline distB="19050" distT="19050" distL="19050" distR="19050">
                     <wp:extent cx="5829300" cy="698500"/>
                     <wp:effectExtent b="0" l="0" r="0" t="0"/>
-                    <wp:docPr id="3" name="image1.png"/>
+                    <wp:docPr id="2" name="image9.png"/>
                     <a:graphic>
                       <a:graphicData uri="http://schemas.openxmlformats.org/drawingml/2006/picture">
                         <pic:pic>
                           <pic:nvPicPr>
-                            <pic:cNvPr id="0" name="image1.png"/>
+                            <pic:cNvPr id="0" name="image9.png"/>
                             <pic:cNvPicPr preferRelativeResize="0"/>
                           </pic:nvPicPr>
                           <pic:blipFill>
@@ -739,10 +739,234 @@
               <w:spacing w:line="240" w:lineRule="auto"/>
               <w:rPr/>
             </w:pPr>
-            <w:r>
-              <w:rPr>
-                <w:rtl w:val="0"/>
-              </w:rPr>
+            <w:hyperlink r:id="rId20">
+              <w:r>
+                <w:rPr/>
+                <w:drawing>
+                  <wp:inline distB="19050" distT="19050" distL="19050" distR="19050">
+                    <wp:extent cx="4660900" cy="165100"/>
+                    <wp:effectExtent b="0" l="0" r="0" t="0"/>
+                    <wp:docPr id="8" name="image3.png"/>
+                    <a:graphic>
+                      <a:graphicData uri="http://schemas.openxmlformats.org/drawingml/2006/picture">
+                        <pic:pic>
+                          <pic:nvPicPr>
+                            <pic:cNvPr id="0" name="image3.png"/>
+                            <pic:cNvPicPr preferRelativeResize="0"/>
+                          </pic:nvPicPr>
+                          <pic:blipFill>
+                            <a:blip r:embed="rId21"/>
+                            <a:srcRect b="0" l="0" r="0" t="0"/>
+                            <a:stretch>
+                              <a:fillRect/>
+                            </a:stretch>
+                          </pic:blipFill>
+                          <pic:spPr>
+                            <a:xfrm>
+                              <a:off x="0" y="0"/>
+                              <a:ext cx="4660900" cy="165100"/>
+                            </a:xfrm>
+                            <a:prstGeom prst="rect"/>
+                            <a:ln/>
+                          </pic:spPr>
+                        </pic:pic>
+                      </a:graphicData>
+                    </a:graphic>
+                  </wp:inline>
+                </w:drawing>
+              </w:r>
+            </w:hyperlink>
+            <w:r>
+              <w:rPr>
+                <w:rtl w:val="0"/>
+              </w:rPr>
+            </w:r>
+          </w:p>
+          <w:p>
+            <w:pPr>
+              <w:spacing w:line="240" w:lineRule="auto"/>
+              <w:rPr/>
+            </w:pPr>
+            <w:r>
+              <w:rPr>
+                <w:rtl w:val="0"/>
+              </w:rPr>
+            </w:r>
+          </w:p>
+          <w:p>
+            <w:pPr>
+              <w:spacing w:line="240" w:lineRule="auto"/>
+              <w:rPr/>
+            </w:pPr>
+            <w:hyperlink r:id="rId22">
+              <w:r>
+                <w:rPr/>
+                <w:drawing>
+                  <wp:inline distB="19050" distT="19050" distL="19050" distR="19050">
+                    <wp:extent cx="5334000" cy="165100"/>
+                    <wp:effectExtent b="0" l="0" r="0" t="0"/>
+                    <wp:docPr id="1" name="image1.png"/>
+                    <a:graphic>
+                      <a:graphicData uri="http://schemas.openxmlformats.org/drawingml/2006/picture">
+                        <pic:pic>
+                          <pic:nvPicPr>
+                            <pic:cNvPr id="0" name="image1.png"/>
+                            <pic:cNvPicPr preferRelativeResize="0"/>
+                          </pic:nvPicPr>
+                          <pic:blipFill>
+                            <a:blip r:embed="rId23"/>
+                            <a:srcRect b="0" l="0" r="0" t="0"/>
+                            <a:stretch>
+                              <a:fillRect/>
+                            </a:stretch>
+                          </pic:blipFill>
+                          <pic:spPr>
+                            <a:xfrm>
+                              <a:off x="0" y="0"/>
+                              <a:ext cx="5334000" cy="165100"/>
+                            </a:xfrm>
+                            <a:prstGeom prst="rect"/>
+                            <a:ln/>
+                          </pic:spPr>
+                        </pic:pic>
+                      </a:graphicData>
+                    </a:graphic>
+                  </wp:inline>
+                </w:drawing>
+              </w:r>
+            </w:hyperlink>
+            <w:r>
+              <w:rPr>
+                <w:rtl w:val="0"/>
+              </w:rPr>
+            </w:r>
+          </w:p>
+          <w:p>
+            <w:pPr>
+              <w:spacing w:line="240" w:lineRule="auto"/>
+              <w:rPr/>
+            </w:pPr>
+            <w:r>
+              <w:rPr>
+                <w:rtl w:val="0"/>
+              </w:rPr>
+            </w:r>
+          </w:p>
+          <w:p>
+            <w:pPr>
+              <w:spacing w:line="240" w:lineRule="auto"/>
+              <w:rPr/>
+            </w:pPr>
+            <w:hyperlink r:id="rId24">
+              <w:r>
+                <w:rPr/>
+                <w:drawing>
+                  <wp:inline distB="19050" distT="19050" distL="19050" distR="19050">
+                    <wp:extent cx="3200400" cy="165100"/>
+                    <wp:effectExtent b="0" l="0" r="0" t="0"/>
+                    <wp:docPr id="5" name="image2.png"/>
+                    <a:graphic>
+                      <a:graphicData uri="http://schemas.openxmlformats.org/drawingml/2006/picture">
+                        <pic:pic>
+                          <pic:nvPicPr>
+                            <pic:cNvPr id="0" name="image2.png"/>
+                            <pic:cNvPicPr preferRelativeResize="0"/>
+                          </pic:nvPicPr>
+                          <pic:blipFill>
+                            <a:blip r:embed="rId25"/>
+                            <a:srcRect b="0" l="0" r="0" t="0"/>
+                            <a:stretch>
+                              <a:fillRect/>
+                            </a:stretch>
+                          </pic:blipFill>
+                          <pic:spPr>
+                            <a:xfrm>
+                              <a:off x="0" y="0"/>
+                              <a:ext cx="3200400" cy="165100"/>
+                            </a:xfrm>
+                            <a:prstGeom prst="rect"/>
+                            <a:ln/>
+                          </pic:spPr>
+                        </pic:pic>
+                      </a:graphicData>
+                    </a:graphic>
+                  </wp:inline>
+                </w:drawing>
+              </w:r>
+            </w:hyperlink>
+            <w:r>
+              <w:rPr>
+                <w:rtl w:val="0"/>
+              </w:rPr>
+            </w:r>
+          </w:p>
+          <w:p>
+            <w:pPr>
+              <w:spacing w:line="240" w:lineRule="auto"/>
+              <w:rPr/>
+            </w:pPr>
+            <w:r>
+              <w:rPr>
+                <w:rtl w:val="0"/>
+              </w:rPr>
+            </w:r>
+          </w:p>
+          <w:p>
+            <w:pPr>
+              <w:spacing w:line="240" w:lineRule="auto"/>
+              <w:rPr/>
+            </w:pPr>
+            <w:r>
+              <w:rPr>
+                <w:rtl w:val="0"/>
+              </w:rPr>
+              <w:t xml:space="preserve">$$x_{0}-\mu_{0}=[x_{0,0}-\mu_0\quad x_{0,1}-\mu_0\quad x_{0,2}-\mu_0\quad x_{0,3}-\mu_0\quad x_{0,4}-\mu_0]$$</w:t>
+            </w:r>
+          </w:p>
+          <w:p>
+            <w:pPr>
+              <w:spacing w:line="240" w:lineRule="auto"/>
+              <w:rPr/>
+            </w:pPr>
+            <w:r>
+              <w:rPr>
+                <w:rtl w:val="0"/>
+              </w:rPr>
+            </w:r>
+          </w:p>
+          <w:p>
+            <w:pPr>
+              <w:spacing w:line="240" w:lineRule="auto"/>
+              <w:rPr/>
+            </w:pPr>
+            <w:r>
+              <w:rPr>
+                <w:rtl w:val="0"/>
+              </w:rPr>
+              <w:t xml:space="preserve">$$=[0.18-0.31\quad-0.02-0.31\quad 0.68-0.31\quad 1.37-0.31\quad-0.66-0.31]$$</w:t>
+            </w:r>
+          </w:p>
+          <w:p>
+            <w:pPr>
+              <w:spacing w:line="240" w:lineRule="auto"/>
+              <w:rPr/>
+            </w:pPr>
+            <w:r>
+              <w:rPr>
+                <w:rtl w:val="0"/>
+              </w:rPr>
+            </w:r>
+          </w:p>
+          <w:p>
+            <w:pPr>
+              <w:spacing w:line="240" w:lineRule="auto"/>
+              <w:rPr/>
+            </w:pPr>
+            <w:r>
+              <w:rPr>
+                <w:rtl w:val="0"/>
+              </w:rPr>
+              <w:t xml:space="preserve">$$=[-0.13\quad-0.33\quad \phantom{-}0.37\quad \phantom{-}1.06\quad-0.97]$$</w:t>
             </w:r>
           </w:p>
         </w:tc>
@@ -768,10 +992,234 @@
               <w:spacing w:line="240" w:lineRule="auto"/>
               <w:rPr/>
             </w:pPr>
-            <w:r>
-              <w:rPr>
-                <w:rtl w:val="0"/>
-              </w:rPr>
+            <w:hyperlink r:id="rId26">
+              <w:r>
+                <w:rPr/>
+                <w:drawing>
+                  <wp:inline distB="19050" distT="19050" distL="19050" distR="19050">
+                    <wp:extent cx="5194300" cy="508000"/>
+                    <wp:effectExtent b="0" l="0" r="0" t="0"/>
+                    <wp:docPr id="13" name="image7.png"/>
+                    <a:graphic>
+                      <a:graphicData uri="http://schemas.openxmlformats.org/drawingml/2006/picture">
+                        <pic:pic>
+                          <pic:nvPicPr>
+                            <pic:cNvPr id="0" name="image7.png"/>
+                            <pic:cNvPicPr preferRelativeResize="0"/>
+                          </pic:nvPicPr>
+                          <pic:blipFill>
+                            <a:blip r:embed="rId27"/>
+                            <a:srcRect b="0" l="0" r="0" t="0"/>
+                            <a:stretch>
+                              <a:fillRect/>
+                            </a:stretch>
+                          </pic:blipFill>
+                          <pic:spPr>
+                            <a:xfrm>
+                              <a:off x="0" y="0"/>
+                              <a:ext cx="5194300" cy="508000"/>
+                            </a:xfrm>
+                            <a:prstGeom prst="rect"/>
+                            <a:ln/>
+                          </pic:spPr>
+                        </pic:pic>
+                      </a:graphicData>
+                    </a:graphic>
+                  </wp:inline>
+                </w:drawing>
+              </w:r>
+            </w:hyperlink>
+            <w:r>
+              <w:rPr>
+                <w:rtl w:val="0"/>
+              </w:rPr>
+            </w:r>
+          </w:p>
+          <w:p>
+            <w:pPr>
+              <w:spacing w:line="240" w:lineRule="auto"/>
+              <w:rPr/>
+            </w:pPr>
+            <w:r>
+              <w:rPr>
+                <w:rtl w:val="0"/>
+              </w:rPr>
+            </w:r>
+          </w:p>
+          <w:p>
+            <w:pPr>
+              <w:spacing w:line="240" w:lineRule="auto"/>
+              <w:rPr/>
+            </w:pPr>
+            <w:hyperlink r:id="rId28">
+              <w:r>
+                <w:rPr/>
+                <w:drawing>
+                  <wp:inline distB="19050" distT="19050" distL="19050" distR="19050">
+                    <wp:extent cx="3467100" cy="406400"/>
+                    <wp:effectExtent b="0" l="0" r="0" t="0"/>
+                    <wp:docPr id="11" name="image5.png"/>
+                    <a:graphic>
+                      <a:graphicData uri="http://schemas.openxmlformats.org/drawingml/2006/picture">
+                        <pic:pic>
+                          <pic:nvPicPr>
+                            <pic:cNvPr id="0" name="image5.png"/>
+                            <pic:cNvPicPr preferRelativeResize="0"/>
+                          </pic:nvPicPr>
+                          <pic:blipFill>
+                            <a:blip r:embed="rId29"/>
+                            <a:srcRect b="0" l="0" r="0" t="0"/>
+                            <a:stretch>
+                              <a:fillRect/>
+                            </a:stretch>
+                          </pic:blipFill>
+                          <pic:spPr>
+                            <a:xfrm>
+                              <a:off x="0" y="0"/>
+                              <a:ext cx="3467100" cy="406400"/>
+                            </a:xfrm>
+                            <a:prstGeom prst="rect"/>
+                            <a:ln/>
+                          </pic:spPr>
+                        </pic:pic>
+                      </a:graphicData>
+                    </a:graphic>
+                  </wp:inline>
+                </w:drawing>
+              </w:r>
+            </w:hyperlink>
+            <w:r>
+              <w:rPr>
+                <w:rtl w:val="0"/>
+              </w:rPr>
+            </w:r>
+          </w:p>
+          <w:p>
+            <w:pPr>
+              <w:spacing w:line="240" w:lineRule="auto"/>
+              <w:rPr/>
+            </w:pPr>
+            <w:r>
+              <w:rPr>
+                <w:rtl w:val="0"/>
+              </w:rPr>
+            </w:r>
+          </w:p>
+          <w:p>
+            <w:pPr>
+              <w:spacing w:line="240" w:lineRule="auto"/>
+              <w:rPr/>
+            </w:pPr>
+            <w:hyperlink r:id="rId30">
+              <w:r>
+                <w:rPr/>
+                <w:drawing>
+                  <wp:inline distB="19050" distT="19050" distL="19050" distR="19050">
+                    <wp:extent cx="3543300" cy="190500"/>
+                    <wp:effectExtent b="0" l="0" r="0" t="0"/>
+                    <wp:docPr id="4" name="image4.png"/>
+                    <a:graphic>
+                      <a:graphicData uri="http://schemas.openxmlformats.org/drawingml/2006/picture">
+                        <pic:pic>
+                          <pic:nvPicPr>
+                            <pic:cNvPr id="0" name="image4.png"/>
+                            <pic:cNvPicPr preferRelativeResize="0"/>
+                          </pic:nvPicPr>
+                          <pic:blipFill>
+                            <a:blip r:embed="rId31"/>
+                            <a:srcRect b="0" l="0" r="0" t="0"/>
+                            <a:stretch>
+                              <a:fillRect/>
+                            </a:stretch>
+                          </pic:blipFill>
+                          <pic:spPr>
+                            <a:xfrm>
+                              <a:off x="0" y="0"/>
+                              <a:ext cx="3543300" cy="190500"/>
+                            </a:xfrm>
+                            <a:prstGeom prst="rect"/>
+                            <a:ln/>
+                          </pic:spPr>
+                        </pic:pic>
+                      </a:graphicData>
+                    </a:graphic>
+                  </wp:inline>
+                </w:drawing>
+              </w:r>
+            </w:hyperlink>
+            <w:r>
+              <w:rPr>
+                <w:rtl w:val="0"/>
+              </w:rPr>
+            </w:r>
+          </w:p>
+          <w:p>
+            <w:pPr>
+              <w:spacing w:line="240" w:lineRule="auto"/>
+              <w:rPr/>
+            </w:pPr>
+            <w:r>
+              <w:rPr>
+                <w:rtl w:val="0"/>
+              </w:rPr>
+            </w:r>
+          </w:p>
+          <w:p>
+            <w:pPr>
+              <w:spacing w:line="240" w:lineRule="auto"/>
+              <w:rPr/>
+            </w:pPr>
+            <w:r>
+              <w:rPr>
+                <w:rtl w:val="0"/>
+              </w:rPr>
+              <w:t xml:space="preserve">$$\frac{x_{i}-\mu_i}{\sqrt{\sigma_i^2}}=\left[\frac{x_{0,0}-\mu_0}{\sqrt{\sigma_0^2}},\quad\frac{x_{0,1}-\mu_0}{\sqrt{\sigma_0^2}},\quad\frac{x_{0,2}-\mu_0}{\sqrt{\sigma_0^2}},\quad\frac{x_{0,3}-\mu_0}{\sqrt{\sigma_0^2}},\quad\frac{x_{0,4}-\mu_0}{\sqrt{\sigma_0^2}}\right]$$</w:t>
+            </w:r>
+          </w:p>
+          <w:p>
+            <w:pPr>
+              <w:spacing w:line="240" w:lineRule="auto"/>
+              <w:rPr/>
+            </w:pPr>
+            <w:r>
+              <w:rPr>
+                <w:rtl w:val="0"/>
+              </w:rPr>
+            </w:r>
+          </w:p>
+          <w:p>
+            <w:pPr>
+              <w:spacing w:line="240" w:lineRule="auto"/>
+              <w:rPr/>
+            </w:pPr>
+            <w:r>
+              <w:rPr>
+                <w:rtl w:val="0"/>
+              </w:rPr>
+              <w:t xml:space="preserve">$$=\left[\frac{-0.13}{0.7631}\quad\frac{-0.33}{0.7631}\quad\frac{0.37}{0.7631}\quad\frac{1.06}{0.7631}\quad\frac{-0.97}{0.7631}\right]$$</w:t>
+            </w:r>
+          </w:p>
+          <w:p>
+            <w:pPr>
+              <w:spacing w:line="240" w:lineRule="auto"/>
+              <w:rPr/>
+            </w:pPr>
+            <w:r>
+              <w:rPr>
+                <w:rtl w:val="0"/>
+              </w:rPr>
+            </w:r>
+          </w:p>
+          <w:p>
+            <w:pPr>
+              <w:spacing w:line="240" w:lineRule="auto"/>
+              <w:rPr/>
+            </w:pPr>
+            <w:r>
+              <w:rPr>
+                <w:rtl w:val="0"/>
+              </w:rPr>
+              <w:t xml:space="preserve">$$=\begin{bmatrix}-0.17&amp;-0.43&amp;\phantom{-}0.48&amp;\phantom{-}1.39&amp;-1.27\end{bmatrix}(3\:d.p.)$$</w:t>
             </w:r>
           </w:p>
         </w:tc>
@@ -792,6 +1240,17 @@
             </w:tcMar>
             <w:vAlign w:val="top"/>
           </w:tcPr>
+          <w:p>
+            <w:pPr>
+              <w:spacing w:line="240" w:lineRule="auto"/>
+              <w:rPr/>
+            </w:pPr>
+            <w:r>
+              <w:rPr>
+                <w:rtl w:val="0"/>
+              </w:rPr>
+            </w:r>
+          </w:p>
           <w:p>
             <w:pPr>
               <w:spacing w:line="240" w:lineRule="auto"/>

</xml_diff>

<commit_message>
more work done. on std graphs comparison
</commit_message>
<xml_diff>
--- a/Write-up/EE LaTeX.docx
+++ b/Write-up/EE LaTeX.docx
@@ -68,12 +68,12 @@
                   <wp:inline distB="19050" distT="19050" distL="19050" distR="19050">
                     <wp:extent cx="5715000" cy="825500"/>
                     <wp:effectExtent b="0" l="0" r="0" t="0"/>
-                    <wp:docPr id="10" name="image6.png"/>
+                    <wp:docPr id="10" name="image10.png"/>
                     <a:graphic>
                       <a:graphicData uri="http://schemas.openxmlformats.org/drawingml/2006/picture">
                         <pic:pic>
                           <pic:nvPicPr>
-                            <pic:cNvPr id="0" name="image6.png"/>
+                            <pic:cNvPr id="0" name="image10.png"/>
                             <pic:cNvPicPr preferRelativeResize="0"/>
                           </pic:nvPicPr>
                           <pic:blipFill>
@@ -201,12 +201,12 @@
                   <wp:inline distB="19050" distT="19050" distL="19050" distR="19050">
                     <wp:extent cx="4762500" cy="698500"/>
                     <wp:effectExtent b="0" l="0" r="0" t="0"/>
-                    <wp:docPr id="3" name="image10.png"/>
+                    <wp:docPr id="3" name="image11.png"/>
                     <a:graphic>
                       <a:graphicData uri="http://schemas.openxmlformats.org/drawingml/2006/picture">
                         <pic:pic>
                           <pic:nvPicPr>
-                            <pic:cNvPr id="0" name="image10.png"/>
+                            <pic:cNvPr id="0" name="image11.png"/>
                             <pic:cNvPicPr preferRelativeResize="0"/>
                           </pic:nvPicPr>
                           <pic:blipFill>
@@ -386,12 +386,12 @@
                   <wp:inline distB="19050" distT="19050" distL="19050" distR="19050">
                     <wp:extent cx="3048000" cy="698500"/>
                     <wp:effectExtent b="0" l="0" r="0" t="0"/>
-                    <wp:docPr id="12" name="image11.png"/>
+                    <wp:docPr id="12" name="image9.png"/>
                     <a:graphic>
                       <a:graphicData uri="http://schemas.openxmlformats.org/drawingml/2006/picture">
                         <pic:pic>
                           <pic:nvPicPr>
-                            <pic:cNvPr id="0" name="image11.png"/>
+                            <pic:cNvPr id="0" name="image9.png"/>
                             <pic:cNvPicPr preferRelativeResize="0"/>
                           </pic:nvPicPr>
                           <pic:blipFill>
@@ -657,12 +657,12 @@
                   <wp:inline distB="19050" distT="19050" distL="19050" distR="19050">
                     <wp:extent cx="5829300" cy="698500"/>
                     <wp:effectExtent b="0" l="0" r="0" t="0"/>
-                    <wp:docPr id="2" name="image9.png"/>
+                    <wp:docPr id="2" name="image6.png"/>
                     <a:graphic>
                       <a:graphicData uri="http://schemas.openxmlformats.org/drawingml/2006/picture">
                         <pic:pic>
                           <pic:nvPicPr>
-                            <pic:cNvPr id="0" name="image9.png"/>
+                            <pic:cNvPr id="0" name="image6.png"/>
                             <pic:cNvPicPr preferRelativeResize="0"/>
                           </pic:nvPicPr>
                           <pic:blipFill>
@@ -746,12 +746,12 @@
                   <wp:inline distB="19050" distT="19050" distL="19050" distR="19050">
                     <wp:extent cx="4660900" cy="165100"/>
                     <wp:effectExtent b="0" l="0" r="0" t="0"/>
-                    <wp:docPr id="8" name="image3.png"/>
+                    <wp:docPr id="8" name="image2.png"/>
                     <a:graphic>
                       <a:graphicData uri="http://schemas.openxmlformats.org/drawingml/2006/picture">
                         <pic:pic>
                           <pic:nvPicPr>
-                            <pic:cNvPr id="0" name="image3.png"/>
+                            <pic:cNvPr id="0" name="image2.png"/>
                             <pic:cNvPicPr preferRelativeResize="0"/>
                           </pic:nvPicPr>
                           <pic:blipFill>
@@ -864,12 +864,12 @@
                   <wp:inline distB="19050" distT="19050" distL="19050" distR="19050">
                     <wp:extent cx="3200400" cy="165100"/>
                     <wp:effectExtent b="0" l="0" r="0" t="0"/>
-                    <wp:docPr id="5" name="image2.png"/>
+                    <wp:docPr id="5" name="image3.png"/>
                     <a:graphic>
                       <a:graphicData uri="http://schemas.openxmlformats.org/drawingml/2006/picture">
                         <pic:pic>
                           <pic:nvPicPr>
-                            <pic:cNvPr id="0" name="image2.png"/>
+                            <pic:cNvPr id="0" name="image3.png"/>
                             <pic:cNvPicPr preferRelativeResize="0"/>
                           </pic:nvPicPr>
                           <pic:blipFill>
@@ -999,12 +999,12 @@
                   <wp:inline distB="19050" distT="19050" distL="19050" distR="19050">
                     <wp:extent cx="5194300" cy="508000"/>
                     <wp:effectExtent b="0" l="0" r="0" t="0"/>
-                    <wp:docPr id="13" name="image7.png"/>
+                    <wp:docPr id="13" name="image5.png"/>
                     <a:graphic>
                       <a:graphicData uri="http://schemas.openxmlformats.org/drawingml/2006/picture">
                         <pic:pic>
                           <pic:nvPicPr>
-                            <pic:cNvPr id="0" name="image7.png"/>
+                            <pic:cNvPr id="0" name="image5.png"/>
                             <pic:cNvPicPr preferRelativeResize="0"/>
                           </pic:nvPicPr>
                           <pic:blipFill>
@@ -1058,12 +1058,12 @@
                   <wp:inline distB="19050" distT="19050" distL="19050" distR="19050">
                     <wp:extent cx="3467100" cy="406400"/>
                     <wp:effectExtent b="0" l="0" r="0" t="0"/>
-                    <wp:docPr id="11" name="image5.png"/>
+                    <wp:docPr id="11" name="image7.png"/>
                     <a:graphic>
                       <a:graphicData uri="http://schemas.openxmlformats.org/drawingml/2006/picture">
                         <pic:pic>
                           <pic:nvPicPr>
-                            <pic:cNvPr id="0" name="image5.png"/>
+                            <pic:cNvPr id="0" name="image7.png"/>
                             <pic:cNvPicPr preferRelativeResize="0"/>
                           </pic:nvPicPr>
                           <pic:blipFill>

</xml_diff>